<commit_message>
Modified Design Documents (added details/formatting)
</commit_message>
<xml_diff>
--- a/Documents/Project Proposal.docx
+++ b/Documents/Project Proposal.docx
@@ -35,14 +35,7 @@
           <w:rFonts w:ascii="Times New Roman" w:hAnsi="Times New Roman" w:cs="Times New Roman"/>
           <w:sz w:val="24"/>
         </w:rPr>
-        <w:t xml:space="preserve">The grid runner project is essentially a console replica of the popular online game called Splix.io. We are planning to begin by creating a simple single player platform in which the user can move a rectangular grid on the console. In order to be able to read in user input in real time and without lag there will be a need to use many C++ functionalities along with inline assembler portions that demonstrate our knowledge of the classes content. The final version of the project is expected to be </w:t>
-      </w:r>
-      <w:r>
-        <w:rPr>
-          <w:rFonts w:ascii="Times New Roman" w:hAnsi="Times New Roman" w:cs="Times New Roman"/>
-          <w:sz w:val="24"/>
-        </w:rPr>
-        <w:t>multiplayer capable with assembler portions handling most of the algorithmic work in filling in the proper cell values and checking various conditions.</w:t>
+        <w:t>The grid runner project is essentially a console replica of the popular online game called Splix.io. We are planning to begin by creating a simple single-player platform in which the user can move around a rectangular grid in a non-scrolling console window. To be able to read in user input in real-time and without lag, we will need to use many C++ functionalities along with inline assembler portions that demonstrate our knowledge of the class's content. The final version of the project is expected to be multiplayer capable with assembler portions handling most of the algorithmic work in filling in the proper cell values and checking various conditions.</w:t>
       </w:r>
     </w:p>
     <w:p>
@@ -56,19 +49,295 @@
       <w:r>
         <w:rPr>
           <w:rFonts w:ascii="Times New Roman" w:hAnsi="Times New Roman" w:cs="Times New Roman"/>
+          <w:sz w:val="24"/>
+        </w:rPr>
+        <w:t xml:space="preserve">           The major problems for us in this project consist of three main themes. The first is displaying the current state of the grid on the console screen. Because of the need to use a large chunk of C++ code, the assembler code to print characters, change text color, and move to the appropriate section of scree at the right time will need to be properly linked to the .</w:t>
+      </w:r>
+      <w:proofErr w:type="spellStart"/>
+      <w:r>
+        <w:rPr>
+          <w:rFonts w:ascii="Times New Roman" w:hAnsi="Times New Roman" w:cs="Times New Roman"/>
+          <w:sz w:val="24"/>
+        </w:rPr>
+        <w:t>cpp</w:t>
+      </w:r>
+      <w:proofErr w:type="spellEnd"/>
+      <w:r>
+        <w:rPr>
+          <w:rFonts w:ascii="Times New Roman" w:hAnsi="Times New Roman" w:cs="Times New Roman"/>
+          <w:sz w:val="24"/>
+        </w:rPr>
+        <w:t xml:space="preserve"> files. The second problem is to get a consistent message system running between the game server and all of the game clients to make the game multiplayer. Solving this problem will consist of exploring the Winsock API and properly setting up connections and listening to sockets so that each player can send their inputs to everyone else. </w:t>
+      </w:r>
+      <w:r>
+        <w:rPr>
+          <w:rFonts w:ascii="Times New Roman" w:hAnsi="Times New Roman" w:cs="Times New Roman"/>
+          <w:sz w:val="24"/>
+        </w:rPr>
+        <w:t xml:space="preserve"> </w:t>
+      </w:r>
+    </w:p>
+    <w:p>
+      <w:pPr>
+        <w:spacing w:after="120" w:line="480" w:lineRule="auto"/>
+        <w:ind w:firstLine="720"/>
+        <w:rPr>
+          <w:rFonts w:ascii="Times New Roman" w:hAnsi="Times New Roman" w:cs="Times New Roman"/>
+          <w:sz w:val="24"/>
+        </w:rPr>
+      </w:pPr>
+      <w:r>
+        <w:rPr>
+          <w:rFonts w:ascii="Times New Roman" w:hAnsi="Times New Roman" w:cs="Times New Roman"/>
+          <w:sz w:val="24"/>
+        </w:rPr>
+        <w:t>The final and most challenging part of this project is replicating the game functionality as seen in Splix.io. We will have to focus on two primary algorithms. One to fill in the captured area once the user has managed to draw a path outside of his territory and an algorithm to destroy</w:t>
+      </w:r>
+      <w:r>
+        <w:rPr>
+          <w:rFonts w:ascii="Times New Roman" w:hAnsi="Times New Roman" w:cs="Times New Roman"/>
+          <w:sz w:val="24"/>
+        </w:rPr>
+        <w:t xml:space="preserve"> </w:t>
+      </w:r>
+      <w:r>
+        <w:rPr>
+          <w:rFonts w:ascii="Times New Roman" w:hAnsi="Times New Roman" w:cs="Times New Roman"/>
+          <w:sz w:val="24"/>
+        </w:rPr>
+        <w:t xml:space="preserve">people when another player has crossed their unclosed path. We are currently </w:t>
+      </w:r>
+      <w:proofErr w:type="gramStart"/>
+      <w:r>
+        <w:rPr>
+          <w:rFonts w:ascii="Times New Roman" w:hAnsi="Times New Roman" w:cs="Times New Roman"/>
+          <w:sz w:val="24"/>
+        </w:rPr>
+        <w:t>planning  on</w:t>
+      </w:r>
+      <w:proofErr w:type="gramEnd"/>
+      <w:r>
+        <w:rPr>
+          <w:rFonts w:ascii="Times New Roman" w:hAnsi="Times New Roman" w:cs="Times New Roman"/>
+          <w:sz w:val="24"/>
+        </w:rPr>
+        <w:t xml:space="preserve"> implementing a timing system in which a user will move to the next cell at certain intervals (unlike continuous movement in splix.io). This will make it easier to fill in the captured areas and determine if a player needs to be destroyed. Inline assembly code will be the primary focus </w:t>
+      </w:r>
+      <w:r>
+        <w:rPr>
+          <w:rFonts w:ascii="Times New Roman" w:hAnsi="Times New Roman" w:cs="Times New Roman"/>
+          <w:sz w:val="24"/>
+        </w:rPr>
+        <w:lastRenderedPageBreak/>
+        <w:t xml:space="preserve">of our presentation however there are plans to play a couple demonstration games with the whole </w:t>
+      </w:r>
+      <w:r>
+        <w:rPr>
+          <w:rFonts w:ascii="Times New Roman" w:hAnsi="Times New Roman" w:cs="Times New Roman"/>
           <w:noProof/>
           <w:sz w:val="24"/>
         </w:rPr>
         <mc:AlternateContent>
           <mc:Choice Requires="wpg">
             <w:drawing>
-              <wp:anchor distT="0" distB="0" distL="114300" distR="114300" simplePos="0" relativeHeight="251663360" behindDoc="0" locked="0" layoutInCell="1" allowOverlap="1" wp14:anchorId="4D8AE1BB" wp14:editId="7FC0B76B">
+              <wp:anchor distT="0" distB="0" distL="114300" distR="114300" simplePos="0" relativeHeight="251660288" behindDoc="0" locked="0" layoutInCell="1" allowOverlap="1" wp14:anchorId="28D8D851" wp14:editId="16CEA2F7">
+                <wp:simplePos x="0" y="0"/>
+                <wp:positionH relativeFrom="margin">
+                  <wp:posOffset>276225</wp:posOffset>
+                </wp:positionH>
+                <wp:positionV relativeFrom="paragraph">
+                  <wp:posOffset>809625</wp:posOffset>
+                </wp:positionV>
+                <wp:extent cx="2329180" cy="2486025"/>
+                <wp:effectExtent l="0" t="0" r="0" b="9525"/>
+                <wp:wrapTopAndBottom/>
+                <wp:docPr id="4" name="Group 4"/>
+                <wp:cNvGraphicFramePr/>
+                <a:graphic xmlns:a="http://schemas.openxmlformats.org/drawingml/2006/main">
+                  <a:graphicData uri="http://schemas.microsoft.com/office/word/2010/wordprocessingGroup">
+                    <wpg:wgp>
+                      <wpg:cNvGrpSpPr/>
+                      <wpg:grpSpPr>
+                        <a:xfrm>
+                          <a:off x="0" y="0"/>
+                          <a:ext cx="2329180" cy="2486025"/>
+                          <a:chOff x="0" y="0"/>
+                          <a:chExt cx="2329180" cy="2486025"/>
+                        </a:xfrm>
+                      </wpg:grpSpPr>
+                      <pic:pic xmlns:pic="http://schemas.openxmlformats.org/drawingml/2006/picture">
+                        <pic:nvPicPr>
+                          <pic:cNvPr id="1" name="Picture 1"/>
+                          <pic:cNvPicPr>
+                            <a:picLocks noChangeAspect="1"/>
+                          </pic:cNvPicPr>
+                        </pic:nvPicPr>
+                        <pic:blipFill>
+                          <a:blip r:embed="rId5">
+                            <a:extLst>
+                              <a:ext uri="{28A0092B-C50C-407E-A947-70E740481C1C}">
+                                <a14:useLocalDpi xmlns:a14="http://schemas.microsoft.com/office/drawing/2010/main" val="0"/>
+                              </a:ext>
+                            </a:extLst>
+                          </a:blip>
+                          <a:stretch>
+                            <a:fillRect/>
+                          </a:stretch>
+                        </pic:blipFill>
+                        <pic:spPr>
+                          <a:xfrm>
+                            <a:off x="0" y="0"/>
+                            <a:ext cx="2143125" cy="2199640"/>
+                          </a:xfrm>
+                          <a:prstGeom prst="rect">
+                            <a:avLst/>
+                          </a:prstGeom>
+                        </pic:spPr>
+                      </pic:pic>
+                      <wps:wsp>
+                        <wps:cNvPr id="3" name="Text Box 3"/>
+                        <wps:cNvSpPr txBox="1"/>
+                        <wps:spPr>
+                          <a:xfrm>
+                            <a:off x="0" y="2219325"/>
+                            <a:ext cx="2329180" cy="266700"/>
+                          </a:xfrm>
+                          <a:prstGeom prst="rect">
+                            <a:avLst/>
+                          </a:prstGeom>
+                          <a:solidFill>
+                            <a:prstClr val="white"/>
+                          </a:solidFill>
+                          <a:ln>
+                            <a:noFill/>
+                          </a:ln>
+                        </wps:spPr>
+                        <wps:txbx>
+                          <w:txbxContent>
+                            <w:p>
+                              <w:pPr>
+                                <w:pStyle w:val="Caption"/>
+                                <w:rPr>
+                                  <w:rFonts w:ascii="Times New Roman" w:hAnsi="Times New Roman" w:cs="Times New Roman"/>
+                                  <w:sz w:val="24"/>
+                                </w:rPr>
+                              </w:pPr>
+                              <w:r>
+                                <w:t xml:space="preserve">Figure </w:t>
+                              </w:r>
+                              <w:fldSimple w:instr=" SEQ Figure \* ARABIC ">
+                                <w:r>
+                                  <w:rPr>
+                                    <w:noProof/>
+                                  </w:rPr>
+                                  <w:t>1</w:t>
+                                </w:r>
+                              </w:fldSimple>
+                              <w:r>
+                                <w:t>. Algorithm to fill in captured area</w:t>
+                              </w:r>
+                            </w:p>
+                          </w:txbxContent>
+                        </wps:txbx>
+                        <wps:bodyPr rot="0" spcFirstLastPara="0" vertOverflow="overflow" horzOverflow="overflow" vert="horz" wrap="square" lIns="0" tIns="0" rIns="0" bIns="0" numCol="1" spcCol="0" rtlCol="0" fromWordArt="0" anchor="t" anchorCtr="0" forceAA="0" compatLnSpc="1">
+                          <a:prstTxWarp prst="textNoShape">
+                            <a:avLst/>
+                          </a:prstTxWarp>
+                          <a:spAutoFit/>
+                        </wps:bodyPr>
+                      </wps:wsp>
+                    </wpg:wgp>
+                  </a:graphicData>
+                </a:graphic>
+                <wp14:sizeRelH relativeFrom="margin">
+                  <wp14:pctWidth>0</wp14:pctWidth>
+                </wp14:sizeRelH>
+                <wp14:sizeRelV relativeFrom="margin">
+                  <wp14:pctHeight>0</wp14:pctHeight>
+                </wp14:sizeRelV>
+              </wp:anchor>
+            </w:drawing>
+          </mc:Choice>
+          <mc:Fallback>
+            <w:pict>
+              <v:group w14:anchorId="28D8D851" id="Group 4" o:spid="_x0000_s1026" style="position:absolute;left:0;text-align:left;margin-left:21.75pt;margin-top:63.75pt;width:183.4pt;height:195.75pt;z-index:251660288;mso-position-horizontal-relative:margin;mso-width-relative:margin;mso-height-relative:margin" coordsize="23291,24860" o:gfxdata="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">
+                <v:shapetype id="_x0000_t75" coordsize="21600,21600" o:spt="75" o:preferrelative="t" path="m@4@5l@4@11@9@11@9@5xe" filled="f" stroked="f">
+                  <v:stroke joinstyle="miter"/>
+                  <v:formulas>
+                    <v:f eqn="if lineDrawn pixelLineWidth 0"/>
+                    <v:f eqn="sum @0 1 0"/>
+                    <v:f eqn="sum 0 0 @1"/>
+                    <v:f eqn="prod @2 1 2"/>
+                    <v:f eqn="prod @3 21600 pixelWidth"/>
+                    <v:f eqn="prod @3 21600 pixelHeight"/>
+                    <v:f eqn="sum @0 0 1"/>
+                    <v:f eqn="prod @6 1 2"/>
+                    <v:f eqn="prod @7 21600 pixelWidth"/>
+                    <v:f eqn="sum @8 21600 0"/>
+                    <v:f eqn="prod @7 21600 pixelHeight"/>
+                    <v:f eqn="sum @10 21600 0"/>
+                  </v:formulas>
+                  <v:path o:extrusionok="f" gradientshapeok="t" o:connecttype="rect"/>
+                  <o:lock v:ext="edit" aspectratio="t"/>
+                </v:shapetype>
+                <v:shape id="Picture 1" o:spid="_x0000_s1027" type="#_x0000_t75" style="position:absolute;width:21431;height:21996;visibility:visible;mso-wrap-style:square" o:gfxdata="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">
+                  <v:imagedata r:id="rId6" o:title=""/>
+                </v:shape>
+                <v:shapetype id="_x0000_t202" coordsize="21600,21600" o:spt="202" path="m,l,21600r21600,l21600,xe">
+                  <v:stroke joinstyle="miter"/>
+                  <v:path gradientshapeok="t" o:connecttype="rect"/>
+                </v:shapetype>
+                <v:shape id="Text Box 3" o:spid="_x0000_s1028" type="#_x0000_t202" style="position:absolute;top:22193;width:23291;height:2667;visibility:visible;mso-wrap-style:square;v-text-anchor:top" o:gfxdata="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" stroked="f">
+                  <v:textbox style="mso-fit-shape-to-text:t" inset="0,0,0,0">
+                    <w:txbxContent>
+                      <w:p>
+                        <w:pPr>
+                          <w:pStyle w:val="Caption"/>
+                          <w:rPr>
+                            <w:rFonts w:ascii="Times New Roman" w:hAnsi="Times New Roman" w:cs="Times New Roman"/>
+                            <w:sz w:val="24"/>
+                          </w:rPr>
+                        </w:pPr>
+                        <w:r>
+                          <w:t xml:space="preserve">Figure </w:t>
+                        </w:r>
+                        <w:fldSimple w:instr=" SEQ Figure \* ARABIC ">
+                          <w:r>
+                            <w:rPr>
+                              <w:noProof/>
+                            </w:rPr>
+                            <w:t>1</w:t>
+                          </w:r>
+                        </w:fldSimple>
+                        <w:r>
+                          <w:t>. Algorithm to fill in captured area</w:t>
+                        </w:r>
+                      </w:p>
+                    </w:txbxContent>
+                  </v:textbox>
+                </v:shape>
+                <w10:wrap type="topAndBottom" anchorx="margin"/>
+              </v:group>
+            </w:pict>
+          </mc:Fallback>
+        </mc:AlternateContent>
+      </w:r>
+      <w:r>
+        <w:rPr>
+          <w:rFonts w:ascii="Times New Roman" w:hAnsi="Times New Roman" w:cs="Times New Roman"/>
+          <w:noProof/>
+          <w:sz w:val="24"/>
+        </w:rPr>
+        <mc:AlternateContent>
+          <mc:Choice Requires="wpg">
+            <w:drawing>
+              <wp:anchor distT="0" distB="0" distL="114300" distR="114300" simplePos="0" relativeHeight="251663360" behindDoc="0" locked="0" layoutInCell="1" allowOverlap="1" wp14:anchorId="4D8AE1BB" wp14:editId="51070EC6">
                 <wp:simplePos x="0" y="0"/>
                 <wp:positionH relativeFrom="column">
-                  <wp:posOffset>3048000</wp:posOffset>
+                  <wp:posOffset>3276600</wp:posOffset>
                 </wp:positionH>
                 <wp:positionV relativeFrom="paragraph">
-                  <wp:posOffset>2863215</wp:posOffset>
+                  <wp:posOffset>803275</wp:posOffset>
                 </wp:positionV>
                 <wp:extent cx="2381250" cy="2400300"/>
                 <wp:effectExtent l="0" t="0" r="0" b="0"/>
@@ -95,7 +364,7 @@
                           </pic:cNvPicPr>
                         </pic:nvPicPr>
                         <pic:blipFill>
-                          <a:blip r:embed="rId5">
+                          <a:blip r:embed="rId7">
                             <a:extLst>
                               <a:ext uri="{28A0092B-C50C-407E-A947-70E740481C1C}">
                                 <a14:useLocalDpi xmlns:a14="http://schemas.microsoft.com/office/drawing/2010/main" val="0"/>
@@ -177,34 +446,11 @@
           </mc:Choice>
           <mc:Fallback>
             <w:pict>
-              <v:group w14:anchorId="4D8AE1BB" id="Group 6" o:spid="_x0000_s1026" style="position:absolute;margin-left:240pt;margin-top:225.45pt;width:187.5pt;height:189pt;z-index:251663360" coordsize="23812,24003" o:gfxdata="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">
-                <v:shapetype id="_x0000_t75" coordsize="21600,21600" o:spt="75" o:preferrelative="t" path="m@4@5l@4@11@9@11@9@5xe" filled="f" stroked="f">
-                  <v:stroke joinstyle="miter"/>
-                  <v:formulas>
-                    <v:f eqn="if lineDrawn pixelLineWidth 0"/>
-                    <v:f eqn="sum @0 1 0"/>
-                    <v:f eqn="sum 0 0 @1"/>
-                    <v:f eqn="prod @2 1 2"/>
-                    <v:f eqn="prod @3 21600 pixelWidth"/>
-                    <v:f eqn="prod @3 21600 pixelHeight"/>
-                    <v:f eqn="sum @0 0 1"/>
-                    <v:f eqn="prod @6 1 2"/>
-                    <v:f eqn="prod @7 21600 pixelWidth"/>
-                    <v:f eqn="sum @8 21600 0"/>
-                    <v:f eqn="prod @7 21600 pixelHeight"/>
-                    <v:f eqn="sum @10 21600 0"/>
-                  </v:formulas>
-                  <v:path o:extrusionok="f" gradientshapeok="t" o:connecttype="rect"/>
-                  <o:lock v:ext="edit" aspectratio="t"/>
-                </v:shapetype>
-                <v:shape id="Picture 2" o:spid="_x0000_s1027" type="#_x0000_t75" style="position:absolute;width:20942;height:21139;visibility:visible;mso-wrap-style:square" o:gfxdata="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">
-                  <v:imagedata r:id="rId6" o:title=""/>
+              <v:group w14:anchorId="4D8AE1BB" id="Group 6" o:spid="_x0000_s1029" style="position:absolute;left:0;text-align:left;margin-left:258pt;margin-top:63.25pt;width:187.5pt;height:189pt;z-index:251663360" coordsize="23812,24003" o:gfxdata="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">
+                <v:shape id="Picture 2" o:spid="_x0000_s1030" type="#_x0000_t75" style="position:absolute;width:20942;height:21139;visibility:visible;mso-wrap-style:square" o:gfxdata="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">
+                  <v:imagedata r:id="rId8" o:title=""/>
                 </v:shape>
-                <v:shapetype id="_x0000_t202" coordsize="21600,21600" o:spt="202" path="m,l,21600r21600,l21600,xe">
-                  <v:stroke joinstyle="miter"/>
-                  <v:path gradientshapeok="t" o:connecttype="rect"/>
-                </v:shapetype>
-                <v:shape id="Text Box 5" o:spid="_x0000_s1028" type="#_x0000_t202" style="position:absolute;left:666;top:21336;width:23146;height:2667;visibility:visible;mso-wrap-style:square;v-text-anchor:top" o:gfxdata="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" stroked="f">
+                <v:shape id="Text Box 5" o:spid="_x0000_s1031" type="#_x0000_t202" style="position:absolute;left:666;top:21336;width:23146;height:2667;visibility:visible;mso-wrap-style:square;v-text-anchor:top" o:gfxdata="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" stroked="f">
                   <v:textbox style="mso-fit-shape-to-text:t" inset="0,0,0,0">
                     <w:txbxContent>
                       <w:p>
@@ -243,370 +489,19 @@
       <w:r>
         <w:rPr>
           <w:rFonts w:ascii="Times New Roman" w:hAnsi="Times New Roman" w:cs="Times New Roman"/>
-          <w:noProof/>
-          <w:sz w:val="24"/>
-        </w:rPr>
-        <mc:AlternateContent>
-          <mc:Choice Requires="wpg">
-            <w:drawing>
-              <wp:anchor distT="0" distB="0" distL="114300" distR="114300" simplePos="0" relativeHeight="251660288" behindDoc="0" locked="0" layoutInCell="1" allowOverlap="1" wp14:anchorId="28D8D851" wp14:editId="27EA3868">
-                <wp:simplePos x="0" y="0"/>
-                <wp:positionH relativeFrom="column">
-                  <wp:posOffset>161925</wp:posOffset>
-                </wp:positionH>
-                <wp:positionV relativeFrom="paragraph">
-                  <wp:posOffset>2787015</wp:posOffset>
-                </wp:positionV>
-                <wp:extent cx="2329180" cy="2486025"/>
-                <wp:effectExtent l="0" t="0" r="0" b="9525"/>
-                <wp:wrapTopAndBottom/>
-                <wp:docPr id="4" name="Group 4"/>
-                <wp:cNvGraphicFramePr/>
-                <a:graphic xmlns:a="http://schemas.openxmlformats.org/drawingml/2006/main">
-                  <a:graphicData uri="http://schemas.microsoft.com/office/word/2010/wordprocessingGroup">
-                    <wpg:wgp>
-                      <wpg:cNvGrpSpPr/>
-                      <wpg:grpSpPr>
-                        <a:xfrm>
-                          <a:off x="0" y="0"/>
-                          <a:ext cx="2329180" cy="2486025"/>
-                          <a:chOff x="0" y="0"/>
-                          <a:chExt cx="2329180" cy="2486025"/>
-                        </a:xfrm>
-                      </wpg:grpSpPr>
-                      <pic:pic xmlns:pic="http://schemas.openxmlformats.org/drawingml/2006/picture">
-                        <pic:nvPicPr>
-                          <pic:cNvPr id="1" name="Picture 1"/>
-                          <pic:cNvPicPr>
-                            <a:picLocks noChangeAspect="1"/>
-                          </pic:cNvPicPr>
-                        </pic:nvPicPr>
-                        <pic:blipFill>
-                          <a:blip r:embed="rId7">
-                            <a:extLst>
-                              <a:ext uri="{28A0092B-C50C-407E-A947-70E740481C1C}">
-                                <a14:useLocalDpi xmlns:a14="http://schemas.microsoft.com/office/drawing/2010/main" val="0"/>
-                              </a:ext>
-                            </a:extLst>
-                          </a:blip>
-                          <a:stretch>
-                            <a:fillRect/>
-                          </a:stretch>
-                        </pic:blipFill>
-                        <pic:spPr>
-                          <a:xfrm>
-                            <a:off x="0" y="0"/>
-                            <a:ext cx="2143125" cy="2199640"/>
-                          </a:xfrm>
-                          <a:prstGeom prst="rect">
-                            <a:avLst/>
-                          </a:prstGeom>
-                        </pic:spPr>
-                      </pic:pic>
-                      <wps:wsp>
-                        <wps:cNvPr id="3" name="Text Box 3"/>
-                        <wps:cNvSpPr txBox="1"/>
-                        <wps:spPr>
-                          <a:xfrm>
-                            <a:off x="0" y="2219325"/>
-                            <a:ext cx="2329180" cy="266700"/>
-                          </a:xfrm>
-                          <a:prstGeom prst="rect">
-                            <a:avLst/>
-                          </a:prstGeom>
-                          <a:solidFill>
-                            <a:prstClr val="white"/>
-                          </a:solidFill>
-                          <a:ln>
-                            <a:noFill/>
-                          </a:ln>
-                        </wps:spPr>
-                        <wps:txbx>
-                          <w:txbxContent>
-                            <w:p>
-                              <w:pPr>
-                                <w:pStyle w:val="Caption"/>
-                                <w:rPr>
-                                  <w:rFonts w:ascii="Times New Roman" w:hAnsi="Times New Roman" w:cs="Times New Roman"/>
-                                  <w:sz w:val="24"/>
-                                </w:rPr>
-                              </w:pPr>
-                              <w:r>
-                                <w:t xml:space="preserve">Figure </w:t>
-                              </w:r>
-                              <w:fldSimple w:instr=" SEQ Figure \* ARABIC ">
-                                <w:r>
-                                  <w:rPr>
-                                    <w:noProof/>
-                                  </w:rPr>
-                                  <w:t>1</w:t>
-                                </w:r>
-                              </w:fldSimple>
-                              <w:r>
-                                <w:t>. Algorithm to fill in captured area</w:t>
-                              </w:r>
-                            </w:p>
-                          </w:txbxContent>
-                        </wps:txbx>
-                        <wps:bodyPr rot="0" spcFirstLastPara="0" vertOverflow="overflow" horzOverflow="overflow" vert="horz" wrap="square" lIns="0" tIns="0" rIns="0" bIns="0" numCol="1" spcCol="0" rtlCol="0" fromWordArt="0" anchor="t" anchorCtr="0" forceAA="0" compatLnSpc="1">
-                          <a:prstTxWarp prst="textNoShape">
-                            <a:avLst/>
-                          </a:prstTxWarp>
-                          <a:spAutoFit/>
-                        </wps:bodyPr>
-                      </wps:wsp>
-                    </wpg:wgp>
-                  </a:graphicData>
-                </a:graphic>
-              </wp:anchor>
-            </w:drawing>
-          </mc:Choice>
-          <mc:Fallback>
-            <w:pict>
-              <v:group w14:anchorId="28D8D851" id="Group 4" o:spid="_x0000_s1029" style="position:absolute;margin-left:12.75pt;margin-top:219.45pt;width:183.4pt;height:195.75pt;z-index:251660288" coordsize="23291,24860" o:gfxdata="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">
-                <v:shape id="Picture 1" o:spid="_x0000_s1030" type="#_x0000_t75" style="position:absolute;width:21431;height:21996;visibility:visible;mso-wrap-style:square" o:gfxdata="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">
-                  <v:imagedata r:id="rId8" o:title=""/>
-                </v:shape>
-                <v:shape id="Text Box 3" o:spid="_x0000_s1031" type="#_x0000_t202" style="position:absolute;top:22193;width:23291;height:2667;visibility:visible;mso-wrap-style:square;v-text-anchor:top" o:gfxdata="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" stroked="f">
-                  <v:textbox style="mso-fit-shape-to-text:t" inset="0,0,0,0">
-                    <w:txbxContent>
-                      <w:p>
-                        <w:pPr>
-                          <w:pStyle w:val="Caption"/>
-                          <w:rPr>
-                            <w:rFonts w:ascii="Times New Roman" w:hAnsi="Times New Roman" w:cs="Times New Roman"/>
-                            <w:sz w:val="24"/>
-                          </w:rPr>
-                        </w:pPr>
-                        <w:r>
-                          <w:t xml:space="preserve">Figure </w:t>
-                        </w:r>
-                        <w:fldSimple w:instr=" SEQ Figure \* ARABIC ">
-                          <w:r>
-                            <w:rPr>
-                              <w:noProof/>
-                            </w:rPr>
-                            <w:t>1</w:t>
-                          </w:r>
-                        </w:fldSimple>
-                        <w:r>
-                          <w:t>. Algorithm to fill in captured area</w:t>
-                        </w:r>
-                      </w:p>
-                    </w:txbxContent>
-                  </v:textbox>
-                </v:shape>
-                <w10:wrap type="topAndBottom"/>
-              </v:group>
-            </w:pict>
-          </mc:Fallback>
-        </mc:AlternateContent>
-      </w:r>
-      <w:r>
-        <w:rPr>
-          <w:rFonts w:ascii="Times New Roman" w:hAnsi="Times New Roman" w:cs="Times New Roman"/>
-          <w:sz w:val="24"/>
-        </w:rPr>
-        <w:tab/>
-        <w:t xml:space="preserve">The major problems for us in this project </w:t>
-      </w:r>
-      <w:r>
-        <w:rPr>
-          <w:rFonts w:ascii="Times New Roman" w:hAnsi="Times New Roman" w:cs="Times New Roman"/>
-          <w:sz w:val="24"/>
-        </w:rPr>
-        <w:t>consist</w:t>
-      </w:r>
-      <w:r>
-        <w:rPr>
-          <w:rFonts w:ascii="Times New Roman" w:hAnsi="Times New Roman" w:cs="Times New Roman"/>
-          <w:sz w:val="24"/>
-        </w:rPr>
-        <w:t xml:space="preserve"> of three main themes. The first is displaying the</w:t>
-      </w:r>
-      <w:r>
-        <w:rPr>
-          <w:rFonts w:ascii="Times New Roman" w:hAnsi="Times New Roman" w:cs="Times New Roman"/>
-          <w:sz w:val="24"/>
-        </w:rPr>
-        <w:t xml:space="preserve"> current state of the</w:t>
-      </w:r>
-      <w:r>
-        <w:rPr>
-          <w:rFonts w:ascii="Times New Roman" w:hAnsi="Times New Roman" w:cs="Times New Roman"/>
-          <w:sz w:val="24"/>
-        </w:rPr>
-        <w:t xml:space="preserve"> grid on </w:t>
-      </w:r>
-      <w:r>
-        <w:rPr>
-          <w:rFonts w:ascii="Times New Roman" w:hAnsi="Times New Roman" w:cs="Times New Roman"/>
-          <w:sz w:val="24"/>
-        </w:rPr>
-        <w:t xml:space="preserve">the console screen. Because of the need to use a large chunk of C++ code, the assembler code to print characters, change text color, and move to the appropriate section of scree at the right time will need to be properly linked to the </w:t>
-      </w:r>
-      <w:r>
-        <w:rPr>
-          <w:rFonts w:ascii="Times New Roman" w:hAnsi="Times New Roman" w:cs="Times New Roman"/>
-          <w:sz w:val="24"/>
-        </w:rPr>
-        <w:t>.</w:t>
-      </w:r>
-      <w:proofErr w:type="spellStart"/>
-      <w:r>
-        <w:rPr>
-          <w:rFonts w:ascii="Times New Roman" w:hAnsi="Times New Roman" w:cs="Times New Roman"/>
-          <w:sz w:val="24"/>
-        </w:rPr>
-        <w:t>cpp</w:t>
-      </w:r>
-      <w:proofErr w:type="spellEnd"/>
-      <w:r>
-        <w:rPr>
-          <w:rFonts w:ascii="Times New Roman" w:hAnsi="Times New Roman" w:cs="Times New Roman"/>
-          <w:sz w:val="24"/>
-        </w:rPr>
-        <w:t xml:space="preserve"> files. The second problem is to get a consistent </w:t>
-      </w:r>
-      <w:r>
-        <w:rPr>
-          <w:rFonts w:ascii="Times New Roman" w:hAnsi="Times New Roman" w:cs="Times New Roman"/>
-          <w:sz w:val="24"/>
-        </w:rPr>
-        <w:t>message</w:t>
-      </w:r>
-      <w:r>
-        <w:rPr>
-          <w:rFonts w:ascii="Times New Roman" w:hAnsi="Times New Roman" w:cs="Times New Roman"/>
-          <w:sz w:val="24"/>
-        </w:rPr>
-        <w:t xml:space="preserve"> system running between the game server and all of the game clients in order to make the game </w:t>
-      </w:r>
-      <w:r>
-        <w:rPr>
-          <w:rFonts w:ascii="Times New Roman" w:hAnsi="Times New Roman" w:cs="Times New Roman"/>
-          <w:sz w:val="24"/>
-        </w:rPr>
-        <w:t>multiplayer. Solving</w:t>
-      </w:r>
-      <w:r>
-        <w:rPr>
-          <w:rFonts w:ascii="Times New Roman" w:hAnsi="Times New Roman" w:cs="Times New Roman"/>
-          <w:sz w:val="24"/>
-        </w:rPr>
-        <w:t xml:space="preserve"> this problem will consist of exploring the Winsock API and properly setting up connections and </w:t>
-      </w:r>
-      <w:r>
-        <w:rPr>
-          <w:rFonts w:ascii="Times New Roman" w:hAnsi="Times New Roman" w:cs="Times New Roman"/>
-          <w:sz w:val="24"/>
-        </w:rPr>
-        <w:t>listening</w:t>
-      </w:r>
-      <w:r>
-        <w:rPr>
-          <w:rFonts w:ascii="Times New Roman" w:hAnsi="Times New Roman" w:cs="Times New Roman"/>
-          <w:sz w:val="24"/>
-        </w:rPr>
-        <w:t xml:space="preserve"> to sockets so that each player can send their inputs to everyone else. The final and most </w:t>
-      </w:r>
-      <w:r>
-        <w:rPr>
-          <w:rFonts w:ascii="Times New Roman" w:hAnsi="Times New Roman" w:cs="Times New Roman"/>
-          <w:sz w:val="24"/>
-        </w:rPr>
-        <w:t>challenging</w:t>
-      </w:r>
-      <w:r>
-        <w:rPr>
-          <w:rFonts w:ascii="Times New Roman" w:hAnsi="Times New Roman" w:cs="Times New Roman"/>
-          <w:sz w:val="24"/>
-        </w:rPr>
-        <w:t xml:space="preserve"> part of this </w:t>
-      </w:r>
-      <w:r>
-        <w:rPr>
-          <w:rFonts w:ascii="Times New Roman" w:hAnsi="Times New Roman" w:cs="Times New Roman"/>
-          <w:sz w:val="24"/>
-        </w:rPr>
-        <w:lastRenderedPageBreak/>
-        <w:t xml:space="preserve">project is </w:t>
-      </w:r>
-      <w:r>
-        <w:rPr>
-          <w:rFonts w:ascii="Times New Roman" w:hAnsi="Times New Roman" w:cs="Times New Roman"/>
-          <w:sz w:val="24"/>
-        </w:rPr>
-        <w:t>replicating</w:t>
-      </w:r>
-      <w:r>
-        <w:rPr>
-          <w:rFonts w:ascii="Times New Roman" w:hAnsi="Times New Roman" w:cs="Times New Roman"/>
-          <w:sz w:val="24"/>
-        </w:rPr>
-        <w:t xml:space="preserve"> the game functionality as seen in Splix.io. We will have to </w:t>
-      </w:r>
-      <w:r>
-        <w:rPr>
-          <w:rFonts w:ascii="Times New Roman" w:hAnsi="Times New Roman" w:cs="Times New Roman"/>
-          <w:sz w:val="24"/>
-        </w:rPr>
-        <w:t>focus</w:t>
-      </w:r>
-      <w:r>
-        <w:rPr>
-          <w:rFonts w:ascii="Times New Roman" w:hAnsi="Times New Roman" w:cs="Times New Roman"/>
-          <w:sz w:val="24"/>
-        </w:rPr>
-        <w:t xml:space="preserve"> on two primary </w:t>
-      </w:r>
-      <w:r>
-        <w:rPr>
-          <w:rFonts w:ascii="Times New Roman" w:hAnsi="Times New Roman" w:cs="Times New Roman"/>
-          <w:sz w:val="24"/>
-        </w:rPr>
-        <w:t>algorithms</w:t>
-      </w:r>
-      <w:r>
-        <w:rPr>
-          <w:rFonts w:ascii="Times New Roman" w:hAnsi="Times New Roman" w:cs="Times New Roman"/>
-          <w:sz w:val="24"/>
-        </w:rPr>
-        <w:t xml:space="preserve">. One to fill in the captured area one the user has managed to draw a path outside of his territory and an algorithm to destroy people when another player has crossed their unclosed path. We currently planning on implementing a timing system in which a user will move to the next cell at certain intervals (unlike continuous movement in splix.io). This will make it easier to fill in the captured areas and determine if a player needs to be </w:t>
-      </w:r>
-      <w:r>
-        <w:rPr>
-          <w:rFonts w:ascii="Times New Roman" w:hAnsi="Times New Roman" w:cs="Times New Roman"/>
-          <w:sz w:val="24"/>
-        </w:rPr>
-        <w:t>destroyed</w:t>
-      </w:r>
-      <w:r>
-        <w:rPr>
-          <w:rFonts w:ascii="Times New Roman" w:hAnsi="Times New Roman" w:cs="Times New Roman"/>
-          <w:sz w:val="24"/>
-        </w:rPr>
-        <w:t>.</w:t>
-      </w:r>
-    </w:p>
-    <w:p>
-      <w:pPr>
-        <w:spacing w:after="120" w:line="480" w:lineRule="auto"/>
-        <w:rPr>
-          <w:rFonts w:ascii="Times New Roman" w:hAnsi="Times New Roman" w:cs="Times New Roman"/>
-          <w:sz w:val="24"/>
-        </w:rPr>
-      </w:pPr>
-      <w:r>
-        <w:rPr>
-          <w:rFonts w:ascii="Times New Roman" w:hAnsi="Times New Roman" w:cs="Times New Roman"/>
-          <w:sz w:val="24"/>
-        </w:rPr>
-        <w:tab/>
-        <w:t>Inline assembly code will be are primary concern and the focus of our presentation however there are plans to play a couple demonstration games with the whole class if the multiplayer functionality of the game works.</w:t>
+          <w:sz w:val="24"/>
+        </w:rPr>
+        <w:t xml:space="preserve">class if the multiplayer functionality of </w:t>
       </w:r>
       <w:bookmarkStart w:id="0" w:name="_GoBack"/>
       <w:bookmarkEnd w:id="0"/>
+      <w:r>
+        <w:rPr>
+          <w:rFonts w:ascii="Times New Roman" w:hAnsi="Times New Roman" w:cs="Times New Roman"/>
+          <w:sz w:val="24"/>
+        </w:rPr>
+        <w:t>the game works.</w:t>
+      </w:r>
     </w:p>
     <w:sectPr>
       <w:pgSz w:w="12240" w:h="15840"/>
@@ -1365,7 +1260,7 @@
 </file>
 
 <file path=customXml/itemProps1.xml><?xml version="1.0" encoding="utf-8"?>
-<ds:datastoreItem xmlns:ds="http://schemas.openxmlformats.org/officeDocument/2006/customXml" ds:itemID="{C55DC801-72DB-4D60-A37C-9934F4EE0D61}">
+<ds:datastoreItem xmlns:ds="http://schemas.openxmlformats.org/officeDocument/2006/customXml" ds:itemID="{FEAAB0D6-91FC-42BE-8D7D-5B44C5F4B7FB}">
   <ds:schemaRefs>
     <ds:schemaRef ds:uri="http://schemas.openxmlformats.org/officeDocument/2006/bibliography"/>
   </ds:schemaRefs>

</xml_diff>